<commit_message>
read me with pdf
</commit_message>
<xml_diff>
--- a/audio video and LFPs allignment/Video_LFP_Sync_README.docx
+++ b/audio video and LFPs allignment/Video_LFP_Sync_README.docx
@@ -475,12 +475,6 @@
         <w:gridCol w:w="5223"/>
       </w:tblGrid>
       <w:tr>
-        <w:tblPrEx>
-          <w:tblCellMar>
-            <w:top w:w="0" w:type="dxa"/>
-            <w:bottom w:w="0" w:type="dxa"/>
-          </w:tblCellMar>
-        </w:tblPrEx>
         <w:trPr>
           <w:tblHeader/>
         </w:trPr>
@@ -530,12 +524,6 @@
         </w:tc>
       </w:tr>
       <w:tr>
-        <w:tblPrEx>
-          <w:tblCellMar>
-            <w:top w:w="0" w:type="dxa"/>
-            <w:bottom w:w="0" w:type="dxa"/>
-          </w:tblCellMar>
-        </w:tblPrEx>
         <w:tc>
           <w:tcPr>
             <w:tcW w:w="0" w:type="auto"/>
@@ -587,12 +575,6 @@
         </w:tc>
       </w:tr>
       <w:tr>
-        <w:tblPrEx>
-          <w:tblCellMar>
-            <w:top w:w="0" w:type="dxa"/>
-            <w:bottom w:w="0" w:type="dxa"/>
-          </w:tblCellMar>
-        </w:tblPrEx>
         <w:tc>
           <w:tcPr>
             <w:tcW w:w="0" w:type="auto"/>
@@ -644,12 +626,6 @@
         </w:tc>
       </w:tr>
       <w:tr>
-        <w:tblPrEx>
-          <w:tblCellMar>
-            <w:top w:w="0" w:type="dxa"/>
-            <w:bottom w:w="0" w:type="dxa"/>
-          </w:tblCellMar>
-        </w:tblPrEx>
         <w:tc>
           <w:tcPr>
             <w:tcW w:w="0" w:type="auto"/>
@@ -709,12 +685,6 @@
         </w:tc>
       </w:tr>
       <w:tr>
-        <w:tblPrEx>
-          <w:tblCellMar>
-            <w:top w:w="0" w:type="dxa"/>
-            <w:bottom w:w="0" w:type="dxa"/>
-          </w:tblCellMar>
-        </w:tblPrEx>
         <w:tc>
           <w:tcPr>
             <w:tcW w:w="0" w:type="auto"/>
@@ -1349,12 +1319,6 @@
         <w:gridCol w:w="4722"/>
       </w:tblGrid>
       <w:tr>
-        <w:tblPrEx>
-          <w:tblCellMar>
-            <w:top w:w="0" w:type="dxa"/>
-            <w:bottom w:w="0" w:type="dxa"/>
-          </w:tblCellMar>
-        </w:tblPrEx>
         <w:trPr>
           <w:tblHeader/>
         </w:trPr>
@@ -1404,12 +1368,6 @@
         </w:tc>
       </w:tr>
       <w:tr>
-        <w:tblPrEx>
-          <w:tblCellMar>
-            <w:top w:w="0" w:type="dxa"/>
-            <w:bottom w:w="0" w:type="dxa"/>
-          </w:tblCellMar>
-        </w:tblPrEx>
         <w:tc>
           <w:tcPr>
             <w:tcW w:w="0" w:type="auto"/>
@@ -1444,12 +1402,6 @@
         </w:tc>
       </w:tr>
       <w:tr>
-        <w:tblPrEx>
-          <w:tblCellMar>
-            <w:top w:w="0" w:type="dxa"/>
-            <w:bottom w:w="0" w:type="dxa"/>
-          </w:tblCellMar>
-        </w:tblPrEx>
         <w:tc>
           <w:tcPr>
             <w:tcW w:w="0" w:type="auto"/>
@@ -1484,12 +1436,6 @@
         </w:tc>
       </w:tr>
       <w:tr>
-        <w:tblPrEx>
-          <w:tblCellMar>
-            <w:top w:w="0" w:type="dxa"/>
-            <w:bottom w:w="0" w:type="dxa"/>
-          </w:tblCellMar>
-        </w:tblPrEx>
         <w:tc>
           <w:tcPr>
             <w:tcW w:w="0" w:type="auto"/>
@@ -1529,12 +1475,6 @@
         </w:tc>
       </w:tr>
       <w:tr>
-        <w:tblPrEx>
-          <w:tblCellMar>
-            <w:top w:w="0" w:type="dxa"/>
-            <w:bottom w:w="0" w:type="dxa"/>
-          </w:tblCellMar>
-        </w:tblPrEx>
         <w:tc>
           <w:tcPr>
             <w:tcW w:w="0" w:type="auto"/>
@@ -1569,12 +1509,6 @@
         </w:tc>
       </w:tr>
       <w:tr>
-        <w:tblPrEx>
-          <w:tblCellMar>
-            <w:top w:w="0" w:type="dxa"/>
-            <w:bottom w:w="0" w:type="dxa"/>
-          </w:tblCellMar>
-        </w:tblPrEx>
         <w:tc>
           <w:tcPr>
             <w:tcW w:w="0" w:type="auto"/>
@@ -1663,12 +1597,6 @@
         <w:gridCol w:w="26"/>
       </w:tblGrid>
       <w:tr>
-        <w:tblPrEx>
-          <w:tblCellMar>
-            <w:top w:w="0" w:type="dxa"/>
-            <w:bottom w:w="0" w:type="dxa"/>
-          </w:tblCellMar>
-        </w:tblPrEx>
         <w:trPr>
           <w:gridAfter w:val="1"/>
           <w:tblHeader/>
@@ -1741,12 +1669,6 @@
         </w:tc>
       </w:tr>
       <w:tr>
-        <w:tblPrEx>
-          <w:tblCellMar>
-            <w:top w:w="0" w:type="dxa"/>
-            <w:bottom w:w="0" w:type="dxa"/>
-          </w:tblCellMar>
-        </w:tblPrEx>
         <w:tc>
           <w:tcPr>
             <w:tcW w:w="0" w:type="auto"/>
@@ -1798,12 +1720,6 @@
         </w:tc>
       </w:tr>
       <w:tr>
-        <w:tblPrEx>
-          <w:tblCellMar>
-            <w:top w:w="0" w:type="dxa"/>
-            <w:bottom w:w="0" w:type="dxa"/>
-          </w:tblCellMar>
-        </w:tblPrEx>
         <w:trPr>
           <w:gridAfter w:val="1"/>
         </w:trPr>
@@ -1857,12 +1773,6 @@
         </w:tc>
       </w:tr>
       <w:tr>
-        <w:tblPrEx>
-          <w:tblCellMar>
-            <w:top w:w="0" w:type="dxa"/>
-            <w:bottom w:w="0" w:type="dxa"/>
-          </w:tblCellMar>
-        </w:tblPrEx>
         <w:trPr>
           <w:gridAfter w:val="1"/>
         </w:trPr>
@@ -1916,12 +1826,6 @@
         </w:tc>
       </w:tr>
       <w:tr>
-        <w:tblPrEx>
-          <w:tblCellMar>
-            <w:top w:w="0" w:type="dxa"/>
-            <w:bottom w:w="0" w:type="dxa"/>
-          </w:tblCellMar>
-        </w:tblPrEx>
         <w:trPr>
           <w:gridAfter w:val="1"/>
         </w:trPr>
@@ -2168,12 +2072,6 @@
         <w:gridCol w:w="3383"/>
       </w:tblGrid>
       <w:tr>
-        <w:tblPrEx>
-          <w:tblCellMar>
-            <w:top w:w="0" w:type="dxa"/>
-            <w:bottom w:w="0" w:type="dxa"/>
-          </w:tblCellMar>
-        </w:tblPrEx>
         <w:trPr>
           <w:tblHeader/>
         </w:trPr>
@@ -2245,12 +2143,6 @@
         </w:tc>
       </w:tr>
       <w:tr>
-        <w:tblPrEx>
-          <w:tblCellMar>
-            <w:top w:w="0" w:type="dxa"/>
-            <w:bottom w:w="0" w:type="dxa"/>
-          </w:tblCellMar>
-        </w:tblPrEx>
         <w:tc>
           <w:tcPr>
             <w:tcW w:w="0" w:type="auto"/>
@@ -2321,12 +2213,6 @@
         </w:tc>
       </w:tr>
       <w:tr>
-        <w:tblPrEx>
-          <w:tblCellMar>
-            <w:top w:w="0" w:type="dxa"/>
-            <w:bottom w:w="0" w:type="dxa"/>
-          </w:tblCellMar>
-        </w:tblPrEx>
         <w:tc>
           <w:tcPr>
             <w:tcW w:w="0" w:type="auto"/>
@@ -2384,12 +2270,6 @@
         </w:tc>
       </w:tr>
       <w:tr>
-        <w:tblPrEx>
-          <w:tblCellMar>
-            <w:top w:w="0" w:type="dxa"/>
-            <w:bottom w:w="0" w:type="dxa"/>
-          </w:tblCellMar>
-        </w:tblPrEx>
         <w:tc>
           <w:tcPr>
             <w:tcW w:w="0" w:type="auto"/>
@@ -2447,12 +2327,6 @@
         </w:tc>
       </w:tr>
       <w:tr>
-        <w:tblPrEx>
-          <w:tblCellMar>
-            <w:top w:w="0" w:type="dxa"/>
-            <w:bottom w:w="0" w:type="dxa"/>
-          </w:tblCellMar>
-        </w:tblPrEx>
         <w:tc>
           <w:tcPr>
             <w:tcW w:w="0" w:type="auto"/>
@@ -2510,12 +2384,6 @@
         </w:tc>
       </w:tr>
       <w:tr>
-        <w:tblPrEx>
-          <w:tblCellMar>
-            <w:top w:w="0" w:type="dxa"/>
-            <w:bottom w:w="0" w:type="dxa"/>
-          </w:tblCellMar>
-        </w:tblPrEx>
         <w:tc>
           <w:tcPr>
             <w:tcW w:w="0" w:type="auto"/>
@@ -2795,12 +2663,6 @@
         <w:gridCol w:w="3907"/>
       </w:tblGrid>
       <w:tr>
-        <w:tblPrEx>
-          <w:tblCellMar>
-            <w:top w:w="0" w:type="dxa"/>
-            <w:bottom w:w="0" w:type="dxa"/>
-          </w:tblCellMar>
-        </w:tblPrEx>
         <w:trPr>
           <w:tblHeader/>
         </w:trPr>
@@ -2850,12 +2712,6 @@
         </w:tc>
       </w:tr>
       <w:tr>
-        <w:tblPrEx>
-          <w:tblCellMar>
-            <w:top w:w="0" w:type="dxa"/>
-            <w:bottom w:w="0" w:type="dxa"/>
-          </w:tblCellMar>
-        </w:tblPrEx>
         <w:tc>
           <w:tcPr>
             <w:tcW w:w="0" w:type="auto"/>
@@ -2895,12 +2751,6 @@
         </w:tc>
       </w:tr>
       <w:tr>
-        <w:tblPrEx>
-          <w:tblCellMar>
-            <w:top w:w="0" w:type="dxa"/>
-            <w:bottom w:w="0" w:type="dxa"/>
-          </w:tblCellMar>
-        </w:tblPrEx>
         <w:tc>
           <w:tcPr>
             <w:tcW w:w="0" w:type="auto"/>

</xml_diff>